<commit_message>
feature: Complete UI re-theme and UX improvements
</commit_message>
<xml_diff>
--- a/Maternity Benefits Knowledgebase_AMENDED.docx
+++ b/Maternity Benefits Knowledgebase_AMENDED.docx
@@ -19,11 +19,6 @@
       <w:pPr>
         <w:jc w:val="both"/>
       </w:pPr>
-      <w:r>
-        <w:pict w14:anchorId="43B517C2">
-          <v:rect id="_x0000_i1025" style="width:0;height:1.5pt" o:hralign="center" o:hrstd="t" o:hr="t"/>
-        </w:pict>
-      </w:r>
     </w:p>
     <w:p>
       <w:pPr>
@@ -228,11 +223,6 @@
       <w:pPr>
         <w:jc w:val="both"/>
       </w:pPr>
-      <w:r>
-        <w:pict w14:anchorId="43B517C3">
-          <v:rect id="_x0000_i1026" style="width:0;height:1.5pt" o:hralign="center" o:hrstd="t" o:hr="t"/>
-        </w:pict>
-      </w:r>
     </w:p>
     <w:p>
       <w:pPr>

</xml_diff>